<commit_message>
fix bug: thêm template in xem trước
</commit_message>
<xml_diff>
--- a/src/main/resources/reports/xuatkhac/20.Báo cáo KQ kiểm định mẫu_trong thời gian BH theo HĐ_sau BH.docx
+++ b/src/main/resources/reports/xuatkhac/20.Báo cáo KQ kiểm định mẫu_trong thời gian BH theo HĐ_sau BH.docx
@@ -469,7 +469,7 @@
                 <w:szCs w:val="26"/>
                 <w:lang w:val="vi-VN"/>
               </w:rPr>
-              <w:instrText xml:space="preserve"> MERGEFIELD  #if($data.ngayBaoCao)$dateTool.format('dd',$dateTool.toDate('yyyy-MM-dd',$!data.ngayBaoCao))#end  \* MERGEFORMAT </w:instrText>
+              <w:instrText xml:space="preserve"> MERGEFIELD  #if($data.ngayTao)$dateTool.format('dd',$dateTool.toDate('yyyy-MM-dd',$!data.ngayTao))#end  \* MERGEFORMAT </w:instrText>
             </w:r>
             <w:r>
               <w:rPr>
@@ -486,7 +486,7 @@
                 <w:szCs w:val="26"/>
                 <w:lang w:val="vi-VN"/>
               </w:rPr>
-              <w:t>«#if($data.ngayBaoCao)$dateTool.format('d»</w:t>
+              <w:t>«#if($data.ngayTao)$dateTool.format('dd',»</w:t>
             </w:r>
             <w:r>
               <w:rPr>
@@ -496,6 +496,8 @@
               </w:rPr>
               <w:fldChar w:fldCharType="end"/>
             </w:r>
+            <w:bookmarkStart w:id="0" w:name="_GoBack"/>
+            <w:bookmarkEnd w:id="0"/>
             <w:r>
               <w:rPr>
                 <w:i/>
@@ -1383,8 +1385,6 @@
               </w:rPr>
               <w:fldChar w:fldCharType="end"/>
             </w:r>
-            <w:bookmarkStart w:id="0" w:name="_GoBack"/>
-            <w:bookmarkEnd w:id="0"/>
             <w:r>
               <w:rPr>
                 <w:color w:val="000000"/>

</xml_diff>